<commit_message>
added videoplayer, yourchannel page
</commit_message>
<xml_diff>
--- a/Short Plan.docx
+++ b/Short Plan.docx
@@ -73,6 +73,18 @@
         </w:numPr>
       </w:pPr>
       <w:r>
+        <w:t>Keep the menu same on refresh and stuff</w:t>
+      </w:r>
+    </w:p>
+    <w:p>
+      <w:pPr>
+        <w:pStyle w:val="ListParagraph"/>
+        <w:numPr>
+          <w:ilvl w:val="0"/>
+          <w:numId w:val="2"/>
+        </w:numPr>
+      </w:pPr>
+      <w:r>
         <w:t>Watch later, Liked, Subscriptions</w:t>
       </w:r>
       <w:r>
@@ -499,6 +511,7 @@
         </w:numPr>
       </w:pPr>
       <w:r>
+        <w:lastRenderedPageBreak/>
         <w:t>Views</w:t>
       </w:r>
     </w:p>
@@ -511,7 +524,18 @@
         </w:numPr>
       </w:pPr>
       <w:r>
-        <w:lastRenderedPageBreak/>
+        <w:t>duration</w:t>
+      </w:r>
+    </w:p>
+    <w:p>
+      <w:pPr>
+        <w:pStyle w:val="ListParagraph"/>
+        <w:numPr>
+          <w:ilvl w:val="1"/>
+          <w:numId w:val="2"/>
+        </w:numPr>
+      </w:pPr>
+      <w:r>
         <w:t>Date uploaded</w:t>
       </w:r>
     </w:p>

</xml_diff>